<commit_message>
MODIFY - Clarify Instructions
</commit_message>
<xml_diff>
--- a/Installation Instructions.docx
+++ b/Installation Instructions.docx
@@ -48,13 +48,22 @@
           <w:sz w:val="20"/>
           <w:szCs w:val="20"/>
         </w:rPr>
-        <w:t>Create a folder called ‘</w:t>
+        <w:t xml:space="preserve">Create a folder called </w:t>
+      </w:r>
+      <w:r>
+        <w:rPr>
+          <w:sz w:val="20"/>
+          <w:szCs w:val="20"/>
+          <w:highlight w:val="yellow"/>
+        </w:rPr>
+        <w:t>‘</w:t>
       </w:r>
       <w:proofErr w:type="spellStart"/>
       <w:r>
         <w:rPr>
           <w:sz w:val="20"/>
           <w:szCs w:val="20"/>
+          <w:highlight w:val="yellow"/>
         </w:rPr>
         <w:t>rf</w:t>
       </w:r>
@@ -63,8 +72,16 @@
         <w:rPr>
           <w:sz w:val="20"/>
           <w:szCs w:val="20"/>
-        </w:rPr>
-        <w:t xml:space="preserve">’ and place </w:t>
+          <w:highlight w:val="yellow"/>
+        </w:rPr>
+        <w:t>’</w:t>
+      </w:r>
+      <w:r>
+        <w:rPr>
+          <w:sz w:val="20"/>
+          <w:szCs w:val="20"/>
+        </w:rPr>
+        <w:t xml:space="preserve"> and place </w:t>
       </w:r>
       <w:r>
         <w:rPr>
@@ -105,7 +122,21 @@
           <w:sz w:val="20"/>
           <w:szCs w:val="20"/>
         </w:rPr>
-        <w:t xml:space="preserve"> directory of your redcap folder.  For example, In our case, we placed this folder </w:t>
+        <w:t xml:space="preserve"> directory of you</w:t>
+      </w:r>
+      <w:r>
+        <w:rPr>
+          <w:sz w:val="20"/>
+          <w:szCs w:val="20"/>
+        </w:rPr>
+        <w:t>r redcap folder.  For example, i</w:t>
+      </w:r>
+      <w:r>
+        <w:rPr>
+          <w:sz w:val="20"/>
+          <w:szCs w:val="20"/>
+        </w:rPr>
+        <w:t xml:space="preserve">n our case, we placed this folder </w:t>
       </w:r>
       <w:proofErr w:type="gramStart"/>
       <w:r>
@@ -216,7 +247,21 @@
           <w:sz w:val="20"/>
           <w:szCs w:val="20"/>
         </w:rPr>
-        <w:t>.  It should provide you with the following contents</w:t>
+        <w:t xml:space="preserve">. </w:t>
+      </w:r>
+      <w:r>
+        <w:rPr>
+          <w:sz w:val="20"/>
+          <w:szCs w:val="20"/>
+        </w:rPr>
+        <w:t xml:space="preserve"> Extract the contents of the ZIP file. </w:t>
+      </w:r>
+      <w:r>
+        <w:rPr>
+          <w:sz w:val="20"/>
+          <w:szCs w:val="20"/>
+        </w:rPr>
+        <w:t>It should provide you with the following contents</w:t>
       </w:r>
       <w:r>
         <w:rPr>
@@ -231,7 +276,7 @@
           <w:szCs w:val="20"/>
           <w:highlight w:val="yellow"/>
         </w:rPr>
-        <w:t>for example</w:t>
+        <w:t>approximately</w:t>
       </w:r>
       <w:proofErr w:type="gramStart"/>
       <w:r>
@@ -356,7 +401,33 @@
           <w:sz w:val="18"/>
           <w:szCs w:val="18"/>
         </w:rPr>
-        <w:t>Copy these 5 folders and 5 files into the folder that you created in step #1.</w:t>
+        <w:t xml:space="preserve">Copy these 5 folders and 5 files into the </w:t>
+      </w:r>
+      <w:proofErr w:type="spellStart"/>
+      <w:proofErr w:type="gramStart"/>
+      <w:r>
+        <w:rPr>
+          <w:sz w:val="18"/>
+          <w:szCs w:val="18"/>
+          <w:highlight w:val="yellow"/>
+        </w:rPr>
+        <w:t>rf</w:t>
+      </w:r>
+      <w:proofErr w:type="spellEnd"/>
+      <w:proofErr w:type="gramEnd"/>
+      <w:r>
+        <w:rPr>
+          <w:sz w:val="18"/>
+          <w:szCs w:val="18"/>
+        </w:rPr>
+        <w:t xml:space="preserve"> </w:t>
+      </w:r>
+      <w:r>
+        <w:rPr>
+          <w:sz w:val="18"/>
+          <w:szCs w:val="18"/>
+        </w:rPr>
+        <w:t>folder that you created in step #1.</w:t>
       </w:r>
     </w:p>
     <w:p>
@@ -418,8 +489,6 @@
           </wp:inline>
         </w:drawing>
       </w:r>
-      <w:bookmarkStart w:id="0" w:name="_GoBack"/>
-      <w:bookmarkEnd w:id="0"/>
     </w:p>
     <w:p>
       <w:pPr>
@@ -941,51 +1010,23 @@
     <w:p>
       <w:pPr>
         <w:rPr>
+          <w:b/>
           <w:color w:val="FF0000"/>
           <w:sz w:val="20"/>
           <w:szCs w:val="20"/>
         </w:rPr>
       </w:pPr>
-      <w:r>
-        <w:rPr>
+      <w:bookmarkStart w:id="0" w:name="_GoBack"/>
+      <w:r>
+        <w:rPr>
+          <w:b/>
           <w:color w:val="FF0000"/>
           <w:sz w:val="20"/>
           <w:szCs w:val="20"/>
         </w:rPr>
-        <w:t xml:space="preserve">Requirement: For a user to utilize this plugin, he/she must have a token (import/export) created </w:t>
-      </w:r>
-      <w:r>
-        <w:rPr>
-          <w:color w:val="FF0000"/>
-          <w:sz w:val="20"/>
-          <w:szCs w:val="20"/>
-        </w:rPr>
-        <w:t>for</w:t>
-      </w:r>
-      <w:r>
-        <w:rPr>
-          <w:color w:val="FF0000"/>
-          <w:sz w:val="20"/>
-          <w:szCs w:val="20"/>
-        </w:rPr>
-        <w:t xml:space="preserve"> this project.</w:t>
-      </w:r>
-      <w:r>
-        <w:rPr>
-          <w:color w:val="FF0000"/>
-          <w:sz w:val="20"/>
-          <w:szCs w:val="20"/>
-        </w:rPr>
-        <w:t xml:space="preserve">  It will be used to clear/load data from the RC forms.</w:t>
-      </w:r>
-      <w:r>
-        <w:rPr>
-          <w:color w:val="FF0000"/>
-          <w:sz w:val="20"/>
-          <w:szCs w:val="20"/>
-        </w:rPr>
-        <w:t xml:space="preserve">  </w:t>
-      </w:r>
+        <w:t xml:space="preserve">Requirement: For a user to utilize this plugin, he/she must have a token (import/export) created for this project.  It will be used to clear/load data from the RC forms.  </w:t>
+      </w:r>
+      <w:bookmarkEnd w:id="0"/>
     </w:p>
     <w:sectPr>
       <w:pgSz w:w="12240" w:h="15840"/>
@@ -1843,7 +1884,7 @@
 </file>
 
 <file path=customXml/itemProps1.xml><?xml version="1.0" encoding="utf-8"?>
-<ds:datastoreItem xmlns:ds="http://schemas.openxmlformats.org/officeDocument/2006/customXml" ds:itemID="{128110B5-3F87-4CDE-8241-283E7CA291FF}">
+<ds:datastoreItem xmlns:ds="http://schemas.openxmlformats.org/officeDocument/2006/customXml" ds:itemID="{BB6C0255-2044-4A04-866B-0FDB911086ED}">
   <ds:schemaRefs>
     <ds:schemaRef ds:uri="http://schemas.openxmlformats.org/officeDocument/2006/bibliography"/>
   </ds:schemaRefs>

</xml_diff>